<commit_message>
Set up basic user auth
</commit_message>
<xml_diff>
--- a/project-proposal.docx
+++ b/project-proposal.docx
@@ -7,7 +7,10 @@
         <w:pStyle w:val="Heading1"/>
       </w:pPr>
       <w:r>
-        <w:t>Garden Manager</w:t>
+        <w:t>Recipe</w:t>
+      </w:r>
+      <w:r>
+        <w:t xml:space="preserve"> Manager</w:t>
       </w:r>
     </w:p>
     <w:p>
@@ -20,7 +23,37 @@
     </w:p>
     <w:p>
       <w:r>
-        <w:t>The general goal of this web application is to help users manage their home gardens and use weather data provided by Weather Underground to offer suggestions. The app will use Firebase to store plant and user information.</w:t>
+        <w:t>The general goal of this web application is to help</w:t>
+      </w:r>
+      <w:r>
+        <w:t xml:space="preserve"> users manage their recipe collection</w:t>
+      </w:r>
+      <w:r>
+        <w:t xml:space="preserve"> and use </w:t>
+      </w:r>
+      <w:r>
+        <w:t xml:space="preserve">recipe data provided by food2fork.com </w:t>
+      </w:r>
+      <w:r>
+        <w:t>to offer suggestions</w:t>
+      </w:r>
+      <w:r>
+        <w:t xml:space="preserve"> that can be imported into a recipe box</w:t>
+      </w:r>
+      <w:r>
+        <w:t>.</w:t>
+      </w:r>
+      <w:r>
+        <w:t xml:space="preserve"> I would like to include the ability to store ingredients on hand and find recipes that can be made.</w:t>
+      </w:r>
+      <w:r>
+        <w:t xml:space="preserve"> The app will use Firebase to store </w:t>
+      </w:r>
+      <w:r>
+        <w:t>recipe</w:t>
+      </w:r>
+      <w:r>
+        <w:t xml:space="preserve"> and user information.</w:t>
       </w:r>
     </w:p>
     <w:p/>
@@ -34,7 +67,7 @@
     </w:p>
     <w:p>
       <w:r>
-        <w:t>Targeted users are small scale home gardeners.</w:t>
+        <w:t>Anyone who likes to keep a bunch of recipes.</w:t>
       </w:r>
     </w:p>
     <w:p/>
@@ -55,7 +88,7 @@
         </w:numPr>
       </w:pPr>
       <w:r>
-        <w:t>Planting suggestions</w:t>
+        <w:t>Recipe creation and saving</w:t>
       </w:r>
     </w:p>
     <w:p>
@@ -67,7 +100,7 @@
         </w:numPr>
       </w:pPr>
       <w:r>
-        <w:t>Data viewing/analysis on plant inventory</w:t>
+        <w:t>Recipe viewing</w:t>
       </w:r>
     </w:p>
     <w:p>
@@ -79,28 +112,9 @@
         </w:numPr>
       </w:pPr>
       <w:r>
-        <w:t>View historical user data</w:t>
-      </w:r>
-    </w:p>
-    <w:p>
-      <w:pPr>
-        <w:pStyle w:val="ListParagraph"/>
-        <w:numPr>
-          <w:ilvl w:val="0"/>
-          <w:numId w:val="1"/>
-        </w:numPr>
-      </w:pPr>
-      <w:r>
-        <w:t>Show warnings based on weather and plants in user</w:t>
-      </w:r>
-      <w:r>
-        <w:t>'</w:t>
-      </w:r>
-      <w:r>
-        <w:t>s inventory</w:t>
-      </w:r>
-    </w:p>
-    <w:p/>
+        <w:t>Searching for new recipes</w:t>
+      </w:r>
+    </w:p>
     <w:p>
       <w:pPr>
         <w:pStyle w:val="Heading2"/>
@@ -150,7 +164,10 @@
         </w:numPr>
       </w:pPr>
       <w:r>
-        <w:t>Weather Underground API</w:t>
+        <w:t xml:space="preserve">food2fork.com </w:t>
+      </w:r>
+      <w:r>
+        <w:t>API</w:t>
       </w:r>
     </w:p>
     <w:p>
@@ -200,7 +217,10 @@
         </w:numPr>
       </w:pPr>
       <w:r>
-        <w:t>Allow user to add plants to their garden tracker</w:t>
+        <w:t xml:space="preserve">Allow user to add </w:t>
+      </w:r>
+      <w:r>
+        <w:t>custom recipes</w:t>
       </w:r>
     </w:p>
     <w:p>
@@ -212,7 +232,7 @@
         </w:numPr>
       </w:pPr>
       <w:r>
-        <w:t>Show planting suggestions based on local weather data</w:t>
+        <w:t>View available recipes and import them to recipe box</w:t>
       </w:r>
     </w:p>
     <w:p>
@@ -224,46 +244,13 @@
         </w:numPr>
       </w:pPr>
       <w:r>
-        <w:t>Show weather based alerts for user’s plant inventory</w:t>
-      </w:r>
-    </w:p>
-    <w:p>
-      <w:pPr>
-        <w:pStyle w:val="ListParagraph"/>
-        <w:numPr>
-          <w:ilvl w:val="0"/>
-          <w:numId w:val="3"/>
-        </w:numPr>
-      </w:pPr>
-      <w:r>
-        <w:t>Allow user to make custom plants</w:t>
-      </w:r>
-    </w:p>
-    <w:p>
-      <w:pPr>
-        <w:pStyle w:val="ListParagraph"/>
-        <w:numPr>
-          <w:ilvl w:val="0"/>
-          <w:numId w:val="3"/>
-        </w:numPr>
-      </w:pPr>
-      <w:r>
-        <w:t>Display user’s historical garden data</w:t>
-      </w:r>
-    </w:p>
-    <w:p>
-      <w:pPr>
-        <w:pStyle w:val="ListParagraph"/>
-        <w:numPr>
-          <w:ilvl w:val="0"/>
-          <w:numId w:val="3"/>
-        </w:numPr>
-      </w:pPr>
-      <w:r>
-        <w:t>Create a public platform to view other users’ gardens</w:t>
+        <w:t xml:space="preserve">Find recipes that can be made with ingredients on </w:t>
       </w:r>
       <w:bookmarkStart w:id="0" w:name="_GoBack"/>
       <w:bookmarkEnd w:id="0"/>
+      <w:r>
+        <w:t>hand</w:t>
+      </w:r>
     </w:p>
     <w:sectPr>
       <w:pgSz w:w="12240" w:h="15840"/>

</xml_diff>